<commit_message>
corollary docx forms changed
</commit_message>
<xml_diff>
--- a/docx_templates/corollary.docx
+++ b/docx_templates/corollary.docx
@@ -1484,6 +1484,7 @@
           <w:rStyle w:val="s1"/>
           <w:rFonts w:cs="Times New Roman"/>
           <w:b w:val="0"/>
+          <w:lang w:val="kk-KZ"/>
         </w:rPr>
         <w:sectPr>
           <w:pgSz w:w="11906" w:h="16838"/>
@@ -1495,8 +1496,8 @@
     </w:p>
     <w:tbl>
       <w:tblPr>
-        <w:tblW w:w="15310" w:type="dxa"/>
-        <w:tblInd w:w="-318" w:type="dxa"/>
+        <w:tblpPr w:leftFromText="180" w:rightFromText="180" w:vertAnchor="page" w:horzAnchor="margin" w:tblpY="1039"/>
+        <w:tblW w:w="15452" w:type="dxa"/>
         <w:tblLayout w:type="fixed"/>
         <w:tblLook w:val="04A0" w:firstRow="1" w:lastRow="0" w:firstColumn="1" w:lastColumn="0" w:noHBand="0" w:noVBand="1"/>
       </w:tblPr>
@@ -1506,48 +1507,30 @@
         <w:gridCol w:w="1276"/>
         <w:gridCol w:w="992"/>
         <w:gridCol w:w="567"/>
-        <w:gridCol w:w="1701"/>
+        <w:gridCol w:w="992"/>
+        <w:gridCol w:w="1276"/>
+        <w:gridCol w:w="850"/>
+        <w:gridCol w:w="851"/>
         <w:gridCol w:w="1276"/>
         <w:gridCol w:w="1134"/>
         <w:gridCol w:w="1276"/>
         <w:gridCol w:w="1134"/>
-        <w:gridCol w:w="1134"/>
-        <w:gridCol w:w="3118"/>
+        <w:gridCol w:w="2126"/>
       </w:tblGrid>
       <w:tr>
         <w:trPr>
-          <w:trHeight w:val="240"/>
+          <w:trHeight w:val="555"/>
         </w:trPr>
         <w:tc>
           <w:tcPr>
-            <w:tcW w:w="9924" w:type="dxa"/>
-            <w:gridSpan w:val="9"/>
-            <w:tcBorders>
-              <w:top w:val="nil"/>
-              <w:left w:val="nil"/>
-              <w:bottom w:val="nil"/>
-              <w:right w:val="nil"/>
+            <w:tcW w:w="15452" w:type="dxa"/>
+            <w:gridSpan w:val="14"/>
+            <w:tcBorders>
+              <w:bottom w:val="single" w:sz="4" w:space="0" w:color="auto"/>
             </w:tcBorders>
             <w:shd w:val="clear" w:color="auto" w:fill="auto"/>
             <w:vAlign w:val="center"/>
-            <w:hideMark/>
-          </w:tcPr>
-          <w:p>
-            <w:pPr>
-              <w:pStyle w:val="ListParagraph"/>
-              <w:tabs>
-                <w:tab w:val="left" w:pos="993"/>
-                <w:tab w:val="left" w:pos="1134"/>
-              </w:tabs>
-              <w:ind w:left="0" w:hanging="426"/>
-              <w:jc w:val="both"/>
-              <w:rPr>
-                <w:rStyle w:val="s1"/>
-                <w:rFonts w:cs="Times New Roman"/>
-                <w:b w:val="0"/>
-              </w:rPr>
-            </w:pPr>
-          </w:p>
+          </w:tcPr>
           <w:p>
             <w:pPr>
               <w:pStyle w:val="ListParagraph"/>
@@ -1559,76 +1542,68 @@
                 <w:tab w:val="left" w:pos="993"/>
                 <w:tab w:val="left" w:pos="1134"/>
               </w:tabs>
-              <w:spacing w:line="276" w:lineRule="auto"/>
-              <w:ind w:left="0" w:firstLine="851"/>
+              <w:spacing w:after="200" w:line="276" w:lineRule="auto"/>
               <w:jc w:val="both"/>
               <w:rPr>
-                <w:rStyle w:val="s1"/>
-                <w:rFonts w:cs="Times New Roman"/>
-                <w:b w:val="0"/>
-              </w:rPr>
-            </w:pPr>
-            <w:r>
-              <w:rPr>
-                <w:rStyle w:val="s1"/>
-                <w:rFonts w:cs="Times New Roman"/>
-                <w:bCs/>
-              </w:rPr>
+                <w:rFonts w:ascii="Times New Roman" w:hAnsi="Times New Roman" w:cs="Times New Roman"/>
+                <w:b/>
+                <w:sz w:val="22"/>
+              </w:rPr>
+            </w:pPr>
+            <w:r>
+              <w:rPr>
+                <w:rFonts w:ascii="Times New Roman" w:hAnsi="Times New Roman" w:cs="Times New Roman"/>
+                <w:b/>
+                <w:sz w:val="22"/>
+              </w:rPr>
+              <w:lastRenderedPageBreak/>
               <w:t>МОНИТОРИНГ ОСВОЕНИЯ СРЕДСТВ (с указанием периода):</w:t>
             </w:r>
           </w:p>
           <w:p>
             <w:pPr>
               <w:pStyle w:val="ListParagraph"/>
-              <w:numPr>
-                <w:ilvl w:val="0"/>
-                <w:numId w:val="2"/>
-              </w:numPr>
-              <w:tabs>
-                <w:tab w:val="left" w:pos="993"/>
-                <w:tab w:val="left" w:pos="1134"/>
-              </w:tabs>
-              <w:spacing w:line="276" w:lineRule="auto"/>
-              <w:ind w:left="0" w:firstLine="851"/>
+              <w:tabs>
+                <w:tab w:val="left" w:pos="993"/>
+                <w:tab w:val="left" w:pos="1134"/>
+              </w:tabs>
+              <w:spacing w:after="200" w:line="276" w:lineRule="auto"/>
+              <w:ind w:left="1069"/>
+              <w:jc w:val="both"/>
               <w:rPr>
                 <w:rFonts w:ascii="Times New Roman" w:hAnsi="Times New Roman" w:cs="Times New Roman"/>
                 <w:sz w:val="22"/>
-                <w:szCs w:val="22"/>
               </w:rPr>
             </w:pPr>
             <w:r>
               <w:rPr>
                 <w:rFonts w:ascii="Times New Roman" w:hAnsi="Times New Roman" w:cs="Times New Roman"/>
                 <w:sz w:val="22"/>
-                <w:szCs w:val="22"/>
               </w:rPr>
               <w:t>Краткое описание представленной документации.</w:t>
             </w:r>
+            <w:bookmarkStart w:id="0" w:name="_GoBack"/>
+            <w:bookmarkEnd w:id="0"/>
           </w:p>
           <w:p>
             <w:pPr>
               <w:pStyle w:val="ListParagraph"/>
-              <w:numPr>
-                <w:ilvl w:val="0"/>
-                <w:numId w:val="2"/>
-              </w:numPr>
-              <w:tabs>
-                <w:tab w:val="left" w:pos="993"/>
-                <w:tab w:val="left" w:pos="1134"/>
-              </w:tabs>
-              <w:spacing w:line="276" w:lineRule="auto"/>
-              <w:ind w:left="0" w:firstLine="851"/>
+              <w:tabs>
+                <w:tab w:val="left" w:pos="993"/>
+                <w:tab w:val="left" w:pos="1134"/>
+              </w:tabs>
+              <w:spacing w:after="200" w:line="276" w:lineRule="auto"/>
+              <w:ind w:left="1069"/>
+              <w:jc w:val="both"/>
               <w:rPr>
                 <w:rFonts w:ascii="Times New Roman" w:hAnsi="Times New Roman" w:cs="Times New Roman"/>
                 <w:sz w:val="22"/>
-                <w:szCs w:val="22"/>
               </w:rPr>
             </w:pPr>
             <w:r>
               <w:rPr>
                 <w:rFonts w:ascii="Times New Roman" w:hAnsi="Times New Roman" w:cs="Times New Roman"/>
                 <w:sz w:val="22"/>
-                <w:szCs w:val="22"/>
               </w:rPr>
               <w:t>Анализ представленного отчета Грантополучателем:</w:t>
             </w:r>
@@ -1639,118 +1614,23 @@
                 <w:tab w:val="left" w:pos="993"/>
                 <w:tab w:val="left" w:pos="1134"/>
               </w:tabs>
-              <w:ind w:firstLine="851"/>
-              <w:rPr>
-                <w:rFonts w:ascii="Times New Roman" w:hAnsi="Times New Roman" w:cs="Times New Roman"/>
-                <w:b/>
-                <w:bCs/>
-                <w:sz w:val="18"/>
-                <w:szCs w:val="18"/>
-              </w:rPr>
-            </w:pPr>
-          </w:p>
-          <w:p>
-            <w:pPr>
-              <w:tabs>
-                <w:tab w:val="left" w:pos="993"/>
-                <w:tab w:val="left" w:pos="1134"/>
-              </w:tabs>
-              <w:ind w:firstLine="851"/>
-              <w:rPr>
-                <w:rFonts w:ascii="Times New Roman" w:hAnsi="Times New Roman" w:cs="Times New Roman"/>
-                <w:b/>
-                <w:bCs/>
-                <w:sz w:val="18"/>
-                <w:szCs w:val="18"/>
-              </w:rPr>
-            </w:pPr>
-            <w:r>
-              <w:rPr>
-                <w:rFonts w:ascii="Times New Roman" w:hAnsi="Times New Roman" w:cs="Times New Roman"/>
-                <w:b/>
-                <w:bCs/>
-                <w:sz w:val="18"/>
-                <w:szCs w:val="18"/>
-              </w:rPr>
-              <w:t xml:space="preserve">КМ - камеральный мониторинг </w:t>
-            </w:r>
-          </w:p>
-        </w:tc>
-        <w:tc>
-          <w:tcPr>
-            <w:tcW w:w="5386" w:type="dxa"/>
-            <w:gridSpan w:val="3"/>
-            <w:tcBorders>
-              <w:top w:val="nil"/>
-              <w:left w:val="nil"/>
-              <w:bottom w:val="nil"/>
-              <w:right w:val="nil"/>
-            </w:tcBorders>
-            <w:shd w:val="clear" w:color="auto" w:fill="auto"/>
-            <w:vAlign w:val="center"/>
-            <w:hideMark/>
-          </w:tcPr>
-          <w:p>
-            <w:pPr>
-              <w:tabs>
-                <w:tab w:val="left" w:pos="993"/>
-                <w:tab w:val="left" w:pos="1134"/>
-              </w:tabs>
-              <w:ind w:firstLine="851"/>
-              <w:rPr>
-                <w:rFonts w:ascii="Times New Roman" w:hAnsi="Times New Roman" w:cs="Times New Roman"/>
-                <w:b/>
-                <w:bCs/>
-                <w:sz w:val="18"/>
-                <w:szCs w:val="18"/>
-              </w:rPr>
-            </w:pPr>
-            <w:r>
-              <w:rPr>
-                <w:rFonts w:ascii="Times New Roman" w:hAnsi="Times New Roman" w:cs="Times New Roman"/>
-                <w:b/>
-                <w:bCs/>
-                <w:sz w:val="18"/>
-                <w:szCs w:val="18"/>
-              </w:rPr>
-              <w:t xml:space="preserve">ед. изм. </w:t>
-            </w:r>
-            <w:r>
-              <w:rPr>
-                <w:rFonts w:ascii="Times New Roman" w:hAnsi="Times New Roman" w:cs="Times New Roman"/>
-                <w:b/>
-                <w:bCs/>
-                <w:sz w:val="18"/>
-                <w:szCs w:val="18"/>
-              </w:rPr>
-              <w:t>–</w:t>
-            </w:r>
-            <w:r>
-              <w:rPr>
-                <w:rFonts w:ascii="Times New Roman" w:hAnsi="Times New Roman" w:cs="Times New Roman"/>
-                <w:b/>
-                <w:bCs/>
-                <w:sz w:val="18"/>
-                <w:szCs w:val="18"/>
-              </w:rPr>
-              <w:t xml:space="preserve"> тенге</w:t>
-            </w:r>
-          </w:p>
-          <w:p>
-            <w:pPr>
-              <w:tabs>
-                <w:tab w:val="left" w:pos="993"/>
-                <w:tab w:val="left" w:pos="1134"/>
-              </w:tabs>
-              <w:ind w:firstLine="851"/>
-              <w:rPr>
-                <w:rFonts w:ascii="Times New Roman" w:hAnsi="Times New Roman" w:cs="Times New Roman"/>
-                <w:b/>
-                <w:bCs/>
-                <w:sz w:val="18"/>
-                <w:szCs w:val="18"/>
-              </w:rPr>
-            </w:pPr>
+              <w:ind w:right="-109"/>
+              <w:rPr>
+                <w:rFonts w:ascii="Times New Roman" w:hAnsi="Times New Roman" w:cs="Times New Roman"/>
+                <w:b/>
+                <w:bCs/>
+                <w:sz w:val="16"/>
+                <w:szCs w:val="16"/>
+              </w:rPr>
+            </w:pPr>
+            <w:r>
+              <w:rPr>
+                <w:rFonts w:ascii="Times New Roman" w:hAnsi="Times New Roman" w:cs="Times New Roman"/>
+                <w:b/>
+                <w:sz w:val="22"/>
+              </w:rPr>
+              <w:t>КМ - камеральный мониторинг</w:t>
+            </w:r>
           </w:p>
         </w:tc>
       </w:tr>
@@ -1784,6 +1664,7 @@
                 <w:rFonts w:ascii="Times New Roman" w:hAnsi="Times New Roman" w:cs="Times New Roman"/>
                 <w:sz w:val="18"/>
                 <w:szCs w:val="18"/>
+                <w:lang w:val="kk-KZ"/>
               </w:rPr>
             </w:pPr>
             <w:r>
@@ -1793,6 +1674,36 @@
                 <w:szCs w:val="18"/>
               </w:rPr>
               <w:t xml:space="preserve">№ </w:t>
+            </w:r>
+            <w:r>
+              <w:rPr>
+                <w:rFonts w:ascii="Times New Roman" w:hAnsi="Times New Roman" w:cs="Times New Roman"/>
+                <w:b/>
+                <w:sz w:val="18"/>
+                <w:szCs w:val="18"/>
+                <w:lang w:val="kk-KZ"/>
+              </w:rPr>
+              <w:t>Номп</w:t>
+            </w:r>
+            <w:r>
+              <w:rPr>
+                <w:rFonts w:ascii="Times New Roman" w:hAnsi="Times New Roman" w:cs="Times New Roman"/>
+                <w:b/>
+                <w:sz w:val="18"/>
+                <w:szCs w:val="18"/>
+                <w:lang w:val="en-US"/>
+              </w:rPr>
+              <w:t>/</w:t>
+            </w:r>
+            <w:r>
+              <w:rPr>
+                <w:rFonts w:ascii="Times New Roman" w:hAnsi="Times New Roman" w:cs="Times New Roman"/>
+                <w:b/>
+                <w:sz w:val="18"/>
+                <w:szCs w:val="18"/>
+                <w:lang w:val="kk-KZ"/>
+              </w:rPr>
+              <w:t>п</w:t>
             </w:r>
           </w:p>
         </w:tc>
@@ -1840,7 +1751,7 @@
         </w:tc>
         <w:tc>
           <w:tcPr>
-            <w:tcW w:w="4536" w:type="dxa"/>
+            <w:tcW w:w="3827" w:type="dxa"/>
             <w:gridSpan w:val="4"/>
             <w:tcBorders>
               <w:top w:val="single" w:sz="4" w:space="0" w:color="auto"/>
@@ -1875,8 +1786,19 @@
                 <w:bCs/>
                 <w:sz w:val="18"/>
                 <w:szCs w:val="18"/>
-              </w:rPr>
-              <w:t>Первичные документы по отчету грантополучателя</w:t>
+                <w:lang w:val="kk-KZ"/>
+              </w:rPr>
+              <w:t>Д</w:t>
+            </w:r>
+            <w:r>
+              <w:rPr>
+                <w:rFonts w:ascii="Times New Roman" w:hAnsi="Times New Roman" w:cs="Times New Roman"/>
+                <w:b/>
+                <w:bCs/>
+                <w:sz w:val="18"/>
+                <w:szCs w:val="18"/>
+              </w:rPr>
+              <w:t>окументы по отчету грантополучателя</w:t>
             </w:r>
           </w:p>
         </w:tc>
@@ -1887,6 +1809,87 @@
             <w:tcBorders>
               <w:top w:val="single" w:sz="4" w:space="0" w:color="auto"/>
               <w:left w:val="single" w:sz="4" w:space="0" w:color="auto"/>
+              <w:right w:val="single" w:sz="4" w:space="0" w:color="auto"/>
+            </w:tcBorders>
+          </w:tcPr>
+          <w:p>
+            <w:pPr>
+              <w:tabs>
+                <w:tab w:val="left" w:pos="993"/>
+                <w:tab w:val="left" w:pos="1134"/>
+              </w:tabs>
+              <w:ind w:right="-108"/>
+              <w:jc w:val="center"/>
+              <w:rPr>
+                <w:rFonts w:ascii="Times New Roman" w:hAnsi="Times New Roman" w:cs="Times New Roman"/>
+                <w:b/>
+                <w:bCs/>
+                <w:sz w:val="16"/>
+                <w:szCs w:val="16"/>
+                <w:lang w:val="kk-KZ"/>
+              </w:rPr>
+            </w:pPr>
+            <w:r>
+              <w:rPr>
+                <w:rFonts w:ascii="Times New Roman" w:hAnsi="Times New Roman" w:cs="Times New Roman"/>
+                <w:b/>
+                <w:bCs/>
+                <w:sz w:val="16"/>
+                <w:szCs w:val="16"/>
+                <w:lang w:val="kk-KZ"/>
+              </w:rPr>
+              <w:t>Сумма согласно Договора</w:t>
+            </w:r>
+          </w:p>
+        </w:tc>
+        <w:tc>
+          <w:tcPr>
+            <w:tcW w:w="1701" w:type="dxa"/>
+            <w:gridSpan w:val="2"/>
+            <w:tcBorders>
+              <w:top w:val="single" w:sz="4" w:space="0" w:color="auto"/>
+              <w:left w:val="single" w:sz="4" w:space="0" w:color="auto"/>
+              <w:bottom w:val="single" w:sz="4" w:space="0" w:color="auto"/>
+              <w:right w:val="single" w:sz="4" w:space="0" w:color="auto"/>
+            </w:tcBorders>
+          </w:tcPr>
+          <w:p>
+            <w:pPr>
+              <w:tabs>
+                <w:tab w:val="left" w:pos="993"/>
+                <w:tab w:val="left" w:pos="1134"/>
+              </w:tabs>
+              <w:ind w:right="-108"/>
+              <w:jc w:val="center"/>
+              <w:rPr>
+                <w:rFonts w:ascii="Times New Roman" w:hAnsi="Times New Roman" w:cs="Times New Roman"/>
+                <w:b/>
+                <w:bCs/>
+                <w:sz w:val="16"/>
+                <w:szCs w:val="16"/>
+                <w:lang w:val="kk-KZ"/>
+              </w:rPr>
+            </w:pPr>
+            <w:r>
+              <w:rPr>
+                <w:rFonts w:ascii="Times New Roman" w:hAnsi="Times New Roman" w:cs="Times New Roman"/>
+                <w:b/>
+                <w:bCs/>
+                <w:sz w:val="16"/>
+                <w:szCs w:val="16"/>
+                <w:lang w:val="kk-KZ"/>
+              </w:rPr>
+              <w:t>Из них:</w:t>
+            </w:r>
+          </w:p>
+        </w:tc>
+        <w:tc>
+          <w:tcPr>
+            <w:tcW w:w="1276" w:type="dxa"/>
+            <w:vMerge w:val="restart"/>
+            <w:tcBorders>
+              <w:top w:val="single" w:sz="4" w:space="0" w:color="auto"/>
+              <w:left w:val="single" w:sz="4" w:space="0" w:color="auto"/>
               <w:bottom w:val="single" w:sz="4" w:space="0" w:color="auto"/>
               <w:right w:val="single" w:sz="4" w:space="0" w:color="auto"/>
             </w:tcBorders>
@@ -1917,7 +1920,7 @@
                 <w:sz w:val="16"/>
                 <w:szCs w:val="16"/>
               </w:rPr>
-              <w:t>Сумма перечисленная НАТР</w:t>
+              <w:t>Сумма, представленная грантополучателем</w:t>
             </w:r>
           </w:p>
         </w:tc>
@@ -1958,7 +1961,7 @@
                 <w:sz w:val="16"/>
                 <w:szCs w:val="16"/>
               </w:rPr>
-              <w:t>Сумма, представленная грантополучателем</w:t>
+              <w:t>Сумма подтвержденная документами</w:t>
             </w:r>
           </w:p>
         </w:tc>
@@ -1999,7 +2002,7 @@
                 <w:sz w:val="16"/>
                 <w:szCs w:val="16"/>
               </w:rPr>
-              <w:t>Сумма подтвержденная документами</w:t>
+              <w:t>Сумма принимаемая КМ НАТР</w:t>
             </w:r>
           </w:p>
         </w:tc>
@@ -2014,7 +2017,6 @@
               <w:right w:val="single" w:sz="4" w:space="0" w:color="auto"/>
             </w:tcBorders>
             <w:shd w:val="clear" w:color="auto" w:fill="auto"/>
-            <w:hideMark/>
           </w:tcPr>
           <w:p>
             <w:pPr>
@@ -2040,54 +2042,13 @@
                 <w:sz w:val="16"/>
                 <w:szCs w:val="16"/>
               </w:rPr>
-              <w:t>Сумма принимаемая КМ НАТР</w:t>
-            </w:r>
-          </w:p>
-        </w:tc>
-        <w:tc>
-          <w:tcPr>
-            <w:tcW w:w="1134" w:type="dxa"/>
-            <w:vMerge w:val="restart"/>
-            <w:tcBorders>
-              <w:top w:val="single" w:sz="4" w:space="0" w:color="auto"/>
-              <w:left w:val="single" w:sz="4" w:space="0" w:color="auto"/>
-              <w:bottom w:val="single" w:sz="4" w:space="0" w:color="auto"/>
-              <w:right w:val="single" w:sz="4" w:space="0" w:color="auto"/>
-            </w:tcBorders>
-            <w:shd w:val="clear" w:color="auto" w:fill="auto"/>
-            <w:hideMark/>
-          </w:tcPr>
-          <w:p>
-            <w:pPr>
-              <w:tabs>
-                <w:tab w:val="left" w:pos="993"/>
-                <w:tab w:val="left" w:pos="1134"/>
-              </w:tabs>
-              <w:ind w:right="-108"/>
-              <w:jc w:val="center"/>
-              <w:rPr>
-                <w:rFonts w:ascii="Times New Roman" w:hAnsi="Times New Roman" w:cs="Times New Roman"/>
-                <w:b/>
-                <w:bCs/>
-                <w:sz w:val="16"/>
-                <w:szCs w:val="16"/>
-              </w:rPr>
-            </w:pPr>
-            <w:r>
-              <w:rPr>
-                <w:rFonts w:ascii="Times New Roman" w:hAnsi="Times New Roman" w:cs="Times New Roman"/>
-                <w:b/>
-                <w:bCs/>
-                <w:sz w:val="16"/>
-                <w:szCs w:val="16"/>
-              </w:rPr>
               <w:t>Экономия, тенге</w:t>
             </w:r>
           </w:p>
         </w:tc>
         <w:tc>
           <w:tcPr>
-            <w:tcW w:w="3118" w:type="dxa"/>
+            <w:tcW w:w="2126" w:type="dxa"/>
             <w:vMerge w:val="restart"/>
             <w:tcBorders>
               <w:top w:val="single" w:sz="4" w:space="0" w:color="auto"/>
@@ -2308,7 +2269,7 @@
         </w:tc>
         <w:tc>
           <w:tcPr>
-            <w:tcW w:w="1701" w:type="dxa"/>
+            <w:tcW w:w="992" w:type="dxa"/>
             <w:tcBorders>
               <w:top w:val="nil"/>
               <w:left w:val="nil"/>
@@ -2350,11 +2311,113 @@
             <w:tcW w:w="1276" w:type="dxa"/>
             <w:vMerge/>
             <w:tcBorders>
+              <w:left w:val="single" w:sz="4" w:space="0" w:color="auto"/>
+              <w:bottom w:val="single" w:sz="4" w:space="0" w:color="auto"/>
+              <w:right w:val="single" w:sz="4" w:space="0" w:color="auto"/>
+            </w:tcBorders>
+          </w:tcPr>
+          <w:p>
+            <w:pPr>
+              <w:tabs>
+                <w:tab w:val="left" w:pos="993"/>
+                <w:tab w:val="left" w:pos="1134"/>
+              </w:tabs>
+              <w:rPr>
+                <w:rFonts w:ascii="Times New Roman" w:hAnsi="Times New Roman" w:cs="Times New Roman"/>
+                <w:b/>
+                <w:bCs/>
+                <w:sz w:val="16"/>
+                <w:szCs w:val="16"/>
+              </w:rPr>
+            </w:pPr>
+          </w:p>
+        </w:tc>
+        <w:tc>
+          <w:tcPr>
+            <w:tcW w:w="850" w:type="dxa"/>
+            <w:tcBorders>
               <w:top w:val="single" w:sz="4" w:space="0" w:color="auto"/>
               <w:left w:val="single" w:sz="4" w:space="0" w:color="auto"/>
               <w:bottom w:val="single" w:sz="4" w:space="0" w:color="auto"/>
               <w:right w:val="single" w:sz="4" w:space="0" w:color="auto"/>
             </w:tcBorders>
+          </w:tcPr>
+          <w:p>
+            <w:pPr>
+              <w:tabs>
+                <w:tab w:val="left" w:pos="993"/>
+                <w:tab w:val="left" w:pos="1134"/>
+              </w:tabs>
+              <w:rPr>
+                <w:rFonts w:ascii="Times New Roman" w:hAnsi="Times New Roman" w:cs="Times New Roman"/>
+                <w:b/>
+                <w:bCs/>
+                <w:sz w:val="16"/>
+                <w:szCs w:val="16"/>
+                <w:lang w:val="kk-KZ"/>
+              </w:rPr>
+            </w:pPr>
+            <w:r>
+              <w:rPr>
+                <w:rFonts w:ascii="Times New Roman" w:hAnsi="Times New Roman" w:cs="Times New Roman"/>
+                <w:b/>
+                <w:bCs/>
+                <w:sz w:val="16"/>
+                <w:szCs w:val="16"/>
+                <w:lang w:val="kk-KZ"/>
+              </w:rPr>
+              <w:t>Средства гранта</w:t>
+            </w:r>
+          </w:p>
+        </w:tc>
+        <w:tc>
+          <w:tcPr>
+            <w:tcW w:w="851" w:type="dxa"/>
+            <w:tcBorders>
+              <w:top w:val="single" w:sz="4" w:space="0" w:color="auto"/>
+              <w:left w:val="single" w:sz="4" w:space="0" w:color="auto"/>
+              <w:bottom w:val="single" w:sz="4" w:space="0" w:color="auto"/>
+              <w:right w:val="single" w:sz="4" w:space="0" w:color="auto"/>
+            </w:tcBorders>
+          </w:tcPr>
+          <w:p>
+            <w:pPr>
+              <w:tabs>
+                <w:tab w:val="left" w:pos="993"/>
+                <w:tab w:val="left" w:pos="1134"/>
+              </w:tabs>
+              <w:rPr>
+                <w:rFonts w:ascii="Times New Roman" w:hAnsi="Times New Roman" w:cs="Times New Roman"/>
+                <w:b/>
+                <w:bCs/>
+                <w:sz w:val="16"/>
+                <w:szCs w:val="16"/>
+                <w:lang w:val="kk-KZ"/>
+              </w:rPr>
+            </w:pPr>
+            <w:r>
+              <w:rPr>
+                <w:rFonts w:ascii="Times New Roman" w:hAnsi="Times New Roman" w:cs="Times New Roman"/>
+                <w:b/>
+                <w:bCs/>
+                <w:sz w:val="16"/>
+                <w:szCs w:val="16"/>
+                <w:lang w:val="kk-KZ"/>
+              </w:rPr>
+              <w:t>Собственные средства</w:t>
+            </w:r>
+          </w:p>
+        </w:tc>
+        <w:tc>
+          <w:tcPr>
+            <w:tcW w:w="1276" w:type="dxa"/>
+            <w:vMerge/>
+            <w:tcBorders>
+              <w:top w:val="single" w:sz="4" w:space="0" w:color="auto"/>
+              <w:left w:val="single" w:sz="4" w:space="0" w:color="auto"/>
+              <w:bottom w:val="single" w:sz="4" w:space="0" w:color="auto"/>
+              <w:right w:val="single" w:sz="4" w:space="0" w:color="auto"/>
+            </w:tcBorders>
             <w:vAlign w:val="center"/>
             <w:hideMark/>
           </w:tcPr>
@@ -2443,7 +2506,6 @@
               <w:right w:val="single" w:sz="4" w:space="0" w:color="auto"/>
             </w:tcBorders>
             <w:vAlign w:val="center"/>
-            <w:hideMark/>
           </w:tcPr>
           <w:p>
             <w:pPr>
@@ -2463,36 +2525,7 @@
         </w:tc>
         <w:tc>
           <w:tcPr>
-            <w:tcW w:w="1134" w:type="dxa"/>
-            <w:vMerge/>
-            <w:tcBorders>
-              <w:top w:val="single" w:sz="4" w:space="0" w:color="auto"/>
-              <w:left w:val="single" w:sz="4" w:space="0" w:color="auto"/>
-              <w:bottom w:val="single" w:sz="4" w:space="0" w:color="auto"/>
-              <w:right w:val="single" w:sz="4" w:space="0" w:color="auto"/>
-            </w:tcBorders>
-            <w:vAlign w:val="center"/>
-            <w:hideMark/>
-          </w:tcPr>
-          <w:p>
-            <w:pPr>
-              <w:tabs>
-                <w:tab w:val="left" w:pos="993"/>
-                <w:tab w:val="left" w:pos="1134"/>
-              </w:tabs>
-              <w:rPr>
-                <w:rFonts w:ascii="Times New Roman" w:hAnsi="Times New Roman" w:cs="Times New Roman"/>
-                <w:b/>
-                <w:bCs/>
-                <w:sz w:val="16"/>
-                <w:szCs w:val="16"/>
-              </w:rPr>
-            </w:pPr>
-          </w:p>
-        </w:tc>
-        <w:tc>
-          <w:tcPr>
-            <w:tcW w:w="3118" w:type="dxa"/>
+            <w:tcW w:w="2126" w:type="dxa"/>
             <w:vMerge/>
             <w:tcBorders>
               <w:top w:val="single" w:sz="4" w:space="0" w:color="auto"/>
@@ -2539,20 +2572,16 @@
     <w:p>
       <w:pPr>
         <w:pStyle w:val="ListParagraph"/>
-        <w:numPr>
-          <w:ilvl w:val="0"/>
-          <w:numId w:val="1"/>
-        </w:numPr>
         <w:tabs>
           <w:tab w:val="left" w:pos="993"/>
           <w:tab w:val="left" w:pos="1134"/>
         </w:tabs>
         <w:spacing w:after="200" w:line="276" w:lineRule="auto"/>
-        <w:ind w:left="0" w:firstLine="851"/>
-        <w:jc w:val="both"/>
+        <w:ind w:left="1069"/>
         <w:rPr>
           <w:rFonts w:ascii="Times New Roman" w:hAnsi="Times New Roman" w:cs="Times New Roman"/>
           <w:b/>
+          <w:sz w:val="22"/>
         </w:rPr>
         <w:sectPr>
           <w:pgSz w:w="16838" w:h="11906" w:orient="landscape"/>
@@ -2561,8 +2590,6 @@
           <w:docGrid w:linePitch="360"/>
         </w:sectPr>
       </w:pPr>
-      <w:bookmarkStart w:id="0" w:name="_GoBack"/>
-      <w:bookmarkEnd w:id="0"/>
     </w:p>
     <w:p>
       <w:pPr>
@@ -3046,7 +3073,7 @@
     </w:lvl>
   </w:abstractNum>
   <w:abstractNum w:abstractNumId="1">
-    <w:nsid w:val="53215CDA"/>
+    <w:nsid w:val="1BC747F2"/>
     <w:multiLevelType w:val="hybridMultilevel"/>
     <w:tmpl w:val="DC9026DE"/>
     <w:lvl w:ilvl="0" w:tplc="925694F8">
@@ -3161,11 +3188,130 @@
       </w:rPr>
     </w:lvl>
   </w:abstractNum>
+  <w:abstractNum w:abstractNumId="2">
+    <w:nsid w:val="53215CDA"/>
+    <w:multiLevelType w:val="hybridMultilevel"/>
+    <w:tmpl w:val="DC9026DE"/>
+    <w:lvl w:ilvl="0" w:tplc="925694F8">
+      <w:start w:val="1"/>
+      <w:numFmt w:val="decimal"/>
+      <w:lvlText w:val="%1."/>
+      <w:lvlJc w:val="left"/>
+      <w:pPr>
+        <w:ind w:left="1069" w:hanging="360"/>
+      </w:pPr>
+      <w:rPr>
+        <w:rFonts w:ascii="Times New Roman" w:hAnsi="Times New Roman" w:cs="Times New Roman" w:hint="default"/>
+        <w:b/>
+        <w:color w:val="000000"/>
+        <w:sz w:val="22"/>
+      </w:rPr>
+    </w:lvl>
+    <w:lvl w:ilvl="1" w:tplc="04190019" w:tentative="1">
+      <w:start w:val="1"/>
+      <w:numFmt w:val="lowerLetter"/>
+      <w:lvlText w:val="%2."/>
+      <w:lvlJc w:val="left"/>
+      <w:pPr>
+        <w:ind w:left="1789" w:hanging="360"/>
+      </w:pPr>
+      <w:rPr>
+        <w:rFonts w:cs="Times New Roman"/>
+      </w:rPr>
+    </w:lvl>
+    <w:lvl w:ilvl="2" w:tplc="0419001B" w:tentative="1">
+      <w:start w:val="1"/>
+      <w:numFmt w:val="lowerRoman"/>
+      <w:lvlText w:val="%3."/>
+      <w:lvlJc w:val="right"/>
+      <w:pPr>
+        <w:ind w:left="2509" w:hanging="180"/>
+      </w:pPr>
+      <w:rPr>
+        <w:rFonts w:cs="Times New Roman"/>
+      </w:rPr>
+    </w:lvl>
+    <w:lvl w:ilvl="3" w:tplc="0419000F" w:tentative="1">
+      <w:start w:val="1"/>
+      <w:numFmt w:val="decimal"/>
+      <w:lvlText w:val="%4."/>
+      <w:lvlJc w:val="left"/>
+      <w:pPr>
+        <w:ind w:left="3229" w:hanging="360"/>
+      </w:pPr>
+      <w:rPr>
+        <w:rFonts w:cs="Times New Roman"/>
+      </w:rPr>
+    </w:lvl>
+    <w:lvl w:ilvl="4" w:tplc="04190019" w:tentative="1">
+      <w:start w:val="1"/>
+      <w:numFmt w:val="lowerLetter"/>
+      <w:lvlText w:val="%5."/>
+      <w:lvlJc w:val="left"/>
+      <w:pPr>
+        <w:ind w:left="3949" w:hanging="360"/>
+      </w:pPr>
+      <w:rPr>
+        <w:rFonts w:cs="Times New Roman"/>
+      </w:rPr>
+    </w:lvl>
+    <w:lvl w:ilvl="5" w:tplc="0419001B" w:tentative="1">
+      <w:start w:val="1"/>
+      <w:numFmt w:val="lowerRoman"/>
+      <w:lvlText w:val="%6."/>
+      <w:lvlJc w:val="right"/>
+      <w:pPr>
+        <w:ind w:left="4669" w:hanging="180"/>
+      </w:pPr>
+      <w:rPr>
+        <w:rFonts w:cs="Times New Roman"/>
+      </w:rPr>
+    </w:lvl>
+    <w:lvl w:ilvl="6" w:tplc="0419000F" w:tentative="1">
+      <w:start w:val="1"/>
+      <w:numFmt w:val="decimal"/>
+      <w:lvlText w:val="%7."/>
+      <w:lvlJc w:val="left"/>
+      <w:pPr>
+        <w:ind w:left="5389" w:hanging="360"/>
+      </w:pPr>
+      <w:rPr>
+        <w:rFonts w:cs="Times New Roman"/>
+      </w:rPr>
+    </w:lvl>
+    <w:lvl w:ilvl="7" w:tplc="04190019" w:tentative="1">
+      <w:start w:val="1"/>
+      <w:numFmt w:val="lowerLetter"/>
+      <w:lvlText w:val="%8."/>
+      <w:lvlJc w:val="left"/>
+      <w:pPr>
+        <w:ind w:left="6109" w:hanging="360"/>
+      </w:pPr>
+      <w:rPr>
+        <w:rFonts w:cs="Times New Roman"/>
+      </w:rPr>
+    </w:lvl>
+    <w:lvl w:ilvl="8" w:tplc="0419001B" w:tentative="1">
+      <w:start w:val="1"/>
+      <w:numFmt w:val="lowerRoman"/>
+      <w:lvlText w:val="%9."/>
+      <w:lvlJc w:val="right"/>
+      <w:pPr>
+        <w:ind w:left="6829" w:hanging="180"/>
+      </w:pPr>
+      <w:rPr>
+        <w:rFonts w:cs="Times New Roman"/>
+      </w:rPr>
+    </w:lvl>
+  </w:abstractNum>
   <w:num w:numId="1">
-    <w:abstractNumId w:val="1"/>
+    <w:abstractNumId w:val="2"/>
   </w:num>
   <w:num w:numId="2">
     <w:abstractNumId w:val="0"/>
+  </w:num>
+  <w:num w:numId="3">
+    <w:abstractNumId w:val="1"/>
   </w:num>
 </w:numbering>
 </file>

</xml_diff>